<commit_message>
Modification du fichier Scope
Ajout de détails, corrections de fautes.
</commit_message>
<xml_diff>
--- a/docs/scope_virus_306.docx
+++ b/docs/scope_virus_306.docx
@@ -45,10 +45,12 @@
         <w:t xml:space="preserve"> 3"</w:t>
       </w:r>
       <w:r>
-        <w:t xml:space="preserve">. Ce jeu consistera à tuer des vagues de virus qui viennent attaquer l’antagoniste. </w:t>
+        <w:t xml:space="preserve">. Ce jeu consistera à tuer des vagues de </w:t>
+      </w:r>
+      <w:r>
+        <w:t>zombis qui viennent attaquer le protagoniste.</w:t>
       </w:r>
     </w:p>
-    <w:p/>
     <w:p/>
     <w:p>
       <w:pPr>
@@ -219,7 +221,76 @@
         <w:rPr>
           <w:color w:val="000000" w:themeColor="text1"/>
         </w:rPr>
-        <w:t>Vous êtes le dernier survivant de l’épidémie "Virus 306" qui s’est transformé en créature monstrueuse et moche.</w:t>
+        <w:t>Vous êtes le d</w:t>
+      </w:r>
+      <w:r>
+        <w:rPr>
+          <w:color w:val="000000" w:themeColor="text1"/>
+        </w:rPr>
+        <w:t>ernier survivant de l’épidémie du Virus 306</w:t>
+      </w:r>
+      <w:r>
+        <w:rPr>
+          <w:color w:val="000000" w:themeColor="text1"/>
+        </w:rPr>
+        <w:t xml:space="preserve"> qui </w:t>
+      </w:r>
+      <w:r>
+        <w:rPr>
+          <w:color w:val="000000" w:themeColor="text1"/>
+        </w:rPr>
+        <w:t>a</w:t>
+      </w:r>
+      <w:r>
+        <w:rPr>
+          <w:color w:val="000000" w:themeColor="text1"/>
+        </w:rPr>
+        <w:t xml:space="preserve"> transformé en créature</w:t>
+      </w:r>
+      <w:r>
+        <w:rPr>
+          <w:color w:val="000000" w:themeColor="text1"/>
+        </w:rPr>
+        <w:t>s</w:t>
+      </w:r>
+      <w:r>
+        <w:rPr>
+          <w:color w:val="000000" w:themeColor="text1"/>
+        </w:rPr>
+        <w:t xml:space="preserve"> monstrueuse et moche</w:t>
+      </w:r>
+      <w:r>
+        <w:rPr>
+          <w:color w:val="000000" w:themeColor="text1"/>
+        </w:rPr>
+        <w:t xml:space="preserve"> l’humanité</w:t>
+      </w:r>
+      <w:r>
+        <w:rPr>
+          <w:color w:val="000000" w:themeColor="text1"/>
+        </w:rPr>
+        <w:t>.</w:t>
+      </w:r>
+      <w:r>
+        <w:rPr>
+          <w:color w:val="000000" w:themeColor="text1"/>
+        </w:rPr>
+        <w:t xml:space="preserve"> Plutôt que d’en finir tout de suite, P.Tron (protagoniste) décide d’en emporter le plus possible avec lui avant de mourir!</w:t>
+      </w:r>
+    </w:p>
+    <w:p>
+      <w:pPr>
+        <w:ind w:left="426" w:firstLine="141"/>
+        <w:rPr>
+          <w:color w:val="FFFFFF" w:themeColor="background1"/>
+        </w:rPr>
+      </w:pPr>
+      <w:r>
+        <w:rPr>
+          <w:color w:val="FFFFFF" w:themeColor="background1"/>
+          <w:highlight w:val="darkCyan"/>
+        </w:rPr>
+        <w:t>But</w:t>
       </w:r>
     </w:p>
     <w:p>
@@ -229,42 +300,35 @@
           <w:color w:val="000000" w:themeColor="text1"/>
         </w:rPr>
       </w:pPr>
-    </w:p>
-    <w:p>
-      <w:pPr>
-        <w:ind w:left="426" w:firstLine="425"/>
-        <w:rPr>
-          <w:color w:val="FFFFFF" w:themeColor="background1"/>
-        </w:rPr>
-      </w:pPr>
-    </w:p>
-    <w:p>
-      <w:pPr>
-        <w:ind w:left="426" w:firstLine="141"/>
-        <w:rPr>
-          <w:color w:val="FFFFFF" w:themeColor="background1"/>
-        </w:rPr>
-      </w:pPr>
-      <w:r>
-        <w:rPr>
-          <w:color w:val="FFFFFF" w:themeColor="background1"/>
-          <w:highlight w:val="darkCyan"/>
-        </w:rPr>
-        <w:t>But</w:t>
-      </w:r>
-    </w:p>
-    <w:p>
-      <w:pPr>
-        <w:ind w:left="851"/>
-        <w:rPr>
-          <w:color w:val="000000" w:themeColor="text1"/>
-        </w:rPr>
-      </w:pPr>
-      <w:r>
-        <w:rPr>
-          <w:color w:val="000000" w:themeColor="text1"/>
-        </w:rPr>
-        <w:t>Il faut survivre à tout prix aux attaques des créatures. À l’aide de votre fusil d’assaut, il faudra entrainer votre "</w:t>
+      <w:r>
+        <w:rPr>
+          <w:color w:val="000000" w:themeColor="text1"/>
+        </w:rPr>
+        <w:t xml:space="preserve">Il faut survivre à tout prix aux </w:t>
+      </w:r>
+      <w:r>
+        <w:rPr>
+          <w:color w:val="000000" w:themeColor="text1"/>
+        </w:rPr>
+        <w:t>vagues</w:t>
+      </w:r>
+      <w:r>
+        <w:rPr>
+          <w:color w:val="000000" w:themeColor="text1"/>
+        </w:rPr>
+        <w:t xml:space="preserve"> des créatures. À l’aide de </w:t>
+      </w:r>
+      <w:r>
+        <w:rPr>
+          <w:color w:val="000000" w:themeColor="text1"/>
+        </w:rPr>
+        <w:t>vos armes</w:t>
+      </w:r>
+      <w:r>
+        <w:rPr>
+          <w:color w:val="000000" w:themeColor="text1"/>
+        </w:rPr>
+        <w:t>, il faudra entrainer votre "</w:t>
       </w:r>
       <w:proofErr w:type="spellStart"/>
       <w:r>
@@ -279,6 +343,12 @@
           <w:color w:val="000000" w:themeColor="text1"/>
         </w:rPr>
         <w:t>" pour tous les exterminer.</w:t>
+      </w:r>
+      <w:r>
+        <w:rPr>
+          <w:color w:val="000000" w:themeColor="text1"/>
+        </w:rPr>
+        <w:t xml:space="preserve"> Le score contiendra le temps survécu et le nombre d’ennemis tués.</w:t>
       </w:r>
       <w:bookmarkStart w:id="0" w:name="_GoBack"/>
       <w:bookmarkEnd w:id="0"/>

</xml_diff>